<commit_message>
Added mouse to menus
</commit_message>
<xml_diff>
--- a/Features.docx
+++ b/Features.docx
@@ -184,6 +184,45 @@
         <w:rPr>
           <w:lang w:val="en-US"/>
         </w:rPr>
+        <w:t>- Added mouse to main menu</w:t>
+      </w:r>
+    </w:p>
+    <w:p>
+      <w:pPr>
+        <w:rPr>
+          <w:lang w:val="en-US"/>
+        </w:rPr>
+      </w:pPr>
+      <w:r>
+        <w:rPr>
+          <w:lang w:val="en-US"/>
+        </w:rPr>
+        <w:t>- Added main menu music</w:t>
+      </w:r>
+    </w:p>
+    <w:p>
+      <w:pPr>
+        <w:rPr>
+          <w:lang w:val="en-US"/>
+        </w:rPr>
+      </w:pPr>
+      <w:r>
+        <w:rPr>
+          <w:lang w:val="en-US"/>
+        </w:rPr>
+        <w:t>- Added gameplay music</w:t>
+      </w:r>
+    </w:p>
+    <w:p>
+      <w:pPr>
+        <w:rPr>
+          <w:lang w:val="en-US"/>
+        </w:rPr>
+      </w:pPr>
+      <w:r>
+        <w:rPr>
+          <w:lang w:val="en-US"/>
+        </w:rPr>
         <w:t xml:space="preserve">- </w:t>
       </w:r>
       <w:r>
@@ -191,6 +230,19 @@
           <w:lang w:val="en-US"/>
         </w:rPr>
         <w:t>Added a defeat screen</w:t>
+      </w:r>
+    </w:p>
+    <w:p>
+      <w:pPr>
+        <w:rPr>
+          <w:lang w:val="en-US"/>
+        </w:rPr>
+      </w:pPr>
+      <w:r>
+        <w:rPr>
+          <w:lang w:val="en-US"/>
+        </w:rPr>
+        <w:t>- Added mouse to main menu</w:t>
       </w:r>
     </w:p>
     <w:p>

</xml_diff>